<commit_message>
add undefined referenced requirement in docx
</commit_message>
<xml_diff>
--- a/test/SPEC.docx
+++ b/test/SPEC.docx
@@ -31,7 +31,7 @@
     </w:p>
     <w:p>
       <w:pPr>
-        <w:pStyle w:val="style17"/>
+        <w:pStyle w:val="style18"/>
       </w:pPr>
       <w:r>
         <w:rPr/>
@@ -40,7 +40,7 @@
     </w:p>
     <w:p>
       <w:pPr>
-        <w:pStyle w:val="style17"/>
+        <w:pStyle w:val="style18"/>
       </w:pPr>
       <w:r>
         <w:rPr/>
@@ -122,6 +122,15 @@
       <w:r>
         <w:rPr/>
         <w:t>one for jumping</w:t>
+      </w:r>
+    </w:p>
+    <w:p>
+      <w:pPr>
+        <w:pStyle w:val="style0"/>
+      </w:pPr>
+      <w:r>
+        <w:rPr/>
+        <w:t>Ref: SYS_155</w:t>
       </w:r>
     </w:p>
     <w:p>
@@ -657,6 +666,125 @@
       </w:rPr>
     </w:lvl>
   </w:abstractNum>
+  <w:abstractNum w:abstractNumId="4">
+    <w:lvl w:ilvl="0">
+      <w:start w:val="1"/>
+      <w:numFmt w:val="none"/>
+      <w:suff w:val="nothing"/>
+      <w:lvlText w:val=""/>
+      <w:lvlJc w:val="left"/>
+      <w:pPr>
+        <w:tabs>
+          <w:tab w:pos="432" w:val="num"/>
+        </w:tabs>
+        <w:ind w:hanging="432" w:left="432"/>
+      </w:pPr>
+    </w:lvl>
+    <w:lvl w:ilvl="1">
+      <w:start w:val="1"/>
+      <w:numFmt w:val="none"/>
+      <w:suff w:val="nothing"/>
+      <w:lvlText w:val=""/>
+      <w:lvlJc w:val="left"/>
+      <w:pPr>
+        <w:tabs>
+          <w:tab w:pos="576" w:val="num"/>
+        </w:tabs>
+        <w:ind w:hanging="576" w:left="576"/>
+      </w:pPr>
+    </w:lvl>
+    <w:lvl w:ilvl="2">
+      <w:start w:val="1"/>
+      <w:numFmt w:val="none"/>
+      <w:suff w:val="nothing"/>
+      <w:lvlText w:val=""/>
+      <w:lvlJc w:val="left"/>
+      <w:pPr>
+        <w:tabs>
+          <w:tab w:pos="720" w:val="num"/>
+        </w:tabs>
+        <w:ind w:hanging="720" w:left="720"/>
+      </w:pPr>
+    </w:lvl>
+    <w:lvl w:ilvl="3">
+      <w:start w:val="1"/>
+      <w:numFmt w:val="none"/>
+      <w:suff w:val="nothing"/>
+      <w:lvlText w:val=""/>
+      <w:lvlJc w:val="left"/>
+      <w:pPr>
+        <w:tabs>
+          <w:tab w:pos="864" w:val="num"/>
+        </w:tabs>
+        <w:ind w:hanging="864" w:left="864"/>
+      </w:pPr>
+    </w:lvl>
+    <w:lvl w:ilvl="4">
+      <w:start w:val="1"/>
+      <w:numFmt w:val="none"/>
+      <w:suff w:val="nothing"/>
+      <w:lvlText w:val=""/>
+      <w:lvlJc w:val="left"/>
+      <w:pPr>
+        <w:tabs>
+          <w:tab w:pos="1008" w:val="num"/>
+        </w:tabs>
+        <w:ind w:hanging="1008" w:left="1008"/>
+      </w:pPr>
+    </w:lvl>
+    <w:lvl w:ilvl="5">
+      <w:start w:val="1"/>
+      <w:numFmt w:val="none"/>
+      <w:suff w:val="nothing"/>
+      <w:lvlText w:val=""/>
+      <w:lvlJc w:val="left"/>
+      <w:pPr>
+        <w:tabs>
+          <w:tab w:pos="1152" w:val="num"/>
+        </w:tabs>
+        <w:ind w:hanging="1152" w:left="1152"/>
+      </w:pPr>
+    </w:lvl>
+    <w:lvl w:ilvl="6">
+      <w:start w:val="1"/>
+      <w:numFmt w:val="none"/>
+      <w:suff w:val="nothing"/>
+      <w:lvlText w:val=""/>
+      <w:lvlJc w:val="left"/>
+      <w:pPr>
+        <w:tabs>
+          <w:tab w:pos="1296" w:val="num"/>
+        </w:tabs>
+        <w:ind w:hanging="1296" w:left="1296"/>
+      </w:pPr>
+    </w:lvl>
+    <w:lvl w:ilvl="7">
+      <w:start w:val="1"/>
+      <w:numFmt w:val="none"/>
+      <w:suff w:val="nothing"/>
+      <w:lvlText w:val=""/>
+      <w:lvlJc w:val="left"/>
+      <w:pPr>
+        <w:tabs>
+          <w:tab w:pos="1440" w:val="num"/>
+        </w:tabs>
+        <w:ind w:hanging="1440" w:left="1440"/>
+      </w:pPr>
+    </w:lvl>
+    <w:lvl w:ilvl="8">
+      <w:start w:val="1"/>
+      <w:numFmt w:val="none"/>
+      <w:suff w:val="nothing"/>
+      <w:lvlText w:val=""/>
+      <w:lvlJc w:val="left"/>
+      <w:pPr>
+        <w:tabs>
+          <w:tab w:pos="1584" w:val="num"/>
+        </w:tabs>
+        <w:ind w:hanging="1584" w:left="1584"/>
+      </w:pPr>
+    </w:lvl>
+  </w:abstractNum>
   <w:num w:numId="1">
     <w:abstractNumId w:val="1"/>
   </w:num>
@@ -665,6 +793,9 @@
   </w:num>
   <w:num w:numId="3">
     <w:abstractNumId w:val="3"/>
+  </w:num>
+  <w:num w:numId="4">
+    <w:abstractNumId w:val="4"/>
   </w:num>
 </w:numbering>
 </file>
@@ -680,7 +811,7 @@
         <w:tab w:leader="none" w:pos="709" w:val="left"/>
       </w:tabs>
       <w:suppressAutoHyphens w:val="true"/>
-      <w:overflowPunct w:val="true"/>
+      <w:overflowPunct w:val="false"/>
     </w:pPr>
     <w:rPr>
       <w:rFonts w:ascii="Times New Roman" w:cs="Lohit Hindi" w:eastAsia="Droid Sans" w:hAnsi="Times New Roman"/>
@@ -692,15 +823,9 @@
   </w:style>
   <w:style w:styleId="style1" w:type="paragraph">
     <w:name w:val="Heading 1"/>
-    <w:basedOn w:val="style16"/>
-    <w:next w:val="style17"/>
-    <w:pPr>
-      <w:numPr>
-        <w:ilvl w:val="0"/>
-        <w:numId w:val="1"/>
-      </w:numPr>
-      <w:outlineLvl w:val="0"/>
-    </w:pPr>
+    <w:basedOn w:val="style17"/>
+    <w:next w:val="style18"/>
+    <w:pPr/>
     <w:rPr>
       <w:b/>
       <w:bCs/>
@@ -715,10 +840,17 @@
       <w:rFonts w:ascii="OpenSymbol" w:cs="OpenSymbol" w:eastAsia="OpenSymbol" w:hAnsi="OpenSymbol"/>
     </w:rPr>
   </w:style>
-  <w:style w:styleId="style16" w:type="paragraph">
+  <w:style w:styleId="style16" w:type="character">
+    <w:name w:val="ListLabel 1"/>
+    <w:next w:val="style16"/>
+    <w:rPr>
+      <w:rFonts w:cs="Symbol"/>
+    </w:rPr>
+  </w:style>
+  <w:style w:styleId="style17" w:type="paragraph">
     <w:name w:val="Heading"/>
     <w:basedOn w:val="style0"/>
-    <w:next w:val="style17"/>
+    <w:next w:val="style18"/>
     <w:pPr>
       <w:keepNext/>
       <w:spacing w:after="120" w:before="240"/>
@@ -729,18 +861,19 @@
       <w:szCs w:val="28"/>
     </w:rPr>
   </w:style>
-  <w:style w:styleId="style17" w:type="paragraph">
+  <w:style w:styleId="style18" w:type="paragraph">
     <w:name w:val="Text body"/>
     <w:basedOn w:val="style0"/>
-    <w:next w:val="style17"/>
+    <w:next w:val="style18"/>
     <w:pPr>
       <w:spacing w:after="120" w:before="0"/>
     </w:pPr>
     <w:rPr/>
   </w:style>
-  <w:style w:styleId="style18" w:type="paragraph">
+  <w:style w:styleId="style19" w:type="paragraph">
     <w:name w:val="List"/>
-    <w:next w:val="style18"/>
+    <w:basedOn w:val="style18"/>
+    <w:next w:val="style19"/>
     <w:pPr>
       <w:widowControl w:val="false"/>
       <w:tabs>
@@ -750,16 +883,16 @@
     </w:pPr>
     <w:rPr>
       <w:rFonts w:ascii="Times New Roman" w:cs="Lohit Hindi" w:eastAsia="Droid Sans" w:hAnsi="Times New Roman"/>
-      <w:color w:val="auto"/>
+      <w:color w:val="00000A"/>
       <w:sz w:val="24"/>
       <w:szCs w:val="24"/>
       <w:lang w:bidi="hi-IN" w:eastAsia="zh-CN" w:val="en-US"/>
     </w:rPr>
   </w:style>
-  <w:style w:styleId="style19" w:type="paragraph">
+  <w:style w:styleId="style20" w:type="paragraph">
     <w:name w:val="Caption"/>
     <w:basedOn w:val="style0"/>
-    <w:next w:val="style19"/>
+    <w:next w:val="style20"/>
     <w:pPr>
       <w:suppressLineNumbers/>
       <w:spacing w:after="120" w:before="120"/>
@@ -772,10 +905,10 @@
       <w:szCs w:val="24"/>
     </w:rPr>
   </w:style>
-  <w:style w:styleId="style20" w:type="paragraph">
+  <w:style w:styleId="style21" w:type="paragraph">
     <w:name w:val="Index"/>
     <w:basedOn w:val="style0"/>
-    <w:next w:val="style20"/>
+    <w:next w:val="style21"/>
     <w:pPr>
       <w:suppressLineNumbers/>
     </w:pPr>
@@ -783,10 +916,10 @@
       <w:rFonts w:cs="Lohit Hindi"/>
     </w:rPr>
   </w:style>
-  <w:style w:styleId="style21" w:type="paragraph">
+  <w:style w:styleId="style22" w:type="paragraph">
     <w:name w:val="Text Body"/>
     <w:basedOn w:val="style0"/>
-    <w:next w:val="style21"/>
+    <w:next w:val="style22"/>
     <w:pPr>
       <w:spacing w:after="120" w:before="0"/>
     </w:pPr>

</xml_diff>

<commit_message>
take example on man printf
</commit_message>
<xml_diff>
--- a/test/SPEC.docx
+++ b/test/SPEC.docx
@@ -13,7 +13,7 @@
       </w:pPr>
       <w:r>
         <w:rPr/>
-        <w:t>Specification of the Globulus system</w:t>
+        <w:t>Specification of User Command printf</w:t>
       </w:r>
     </w:p>
     <w:p>
@@ -31,19 +31,97 @@
     </w:p>
     <w:p>
       <w:pPr>
-        <w:pStyle w:val="style18"/>
-      </w:pPr>
-      <w:r>
-        <w:rPr/>
-        <w:t>Globulus does this and that.</w:t>
-      </w:r>
-    </w:p>
-    <w:p>
-      <w:pPr>
-        <w:pStyle w:val="style18"/>
-      </w:pPr>
-      <w:r>
-        <w:rPr/>
+        <w:pStyle w:val="style19"/>
+      </w:pPr>
+      <w:r>
+        <w:rPr/>
+        <w:t>NAME</w:t>
+      </w:r>
+    </w:p>
+    <w:p>
+      <w:pPr>
+        <w:pStyle w:val="style19"/>
+      </w:pPr>
+      <w:r>
+        <w:rPr/>
+        <w:t xml:space="preserve">       </w:t>
+      </w:r>
+      <w:r>
+        <w:rPr/>
+        <w:t>printf - format and print data</w:t>
+      </w:r>
+    </w:p>
+    <w:p>
+      <w:pPr>
+        <w:pStyle w:val="style19"/>
+      </w:pPr>
+      <w:r>
+        <w:rPr/>
+      </w:r>
+    </w:p>
+    <w:p>
+      <w:pPr>
+        <w:pStyle w:val="style19"/>
+      </w:pPr>
+      <w:r>
+        <w:rPr/>
+        <w:t>SYNOPSIS</w:t>
+      </w:r>
+    </w:p>
+    <w:p>
+      <w:pPr>
+        <w:pStyle w:val="style19"/>
+      </w:pPr>
+      <w:r>
+        <w:rPr/>
+        <w:t xml:space="preserve">       </w:t>
+      </w:r>
+      <w:r>
+        <w:rPr/>
+        <w:t>printf FORMAT [ARGUMENT]...</w:t>
+      </w:r>
+    </w:p>
+    <w:p>
+      <w:pPr>
+        <w:pStyle w:val="style19"/>
+      </w:pPr>
+      <w:r>
+        <w:rPr/>
+        <w:t xml:space="preserve">       </w:t>
+      </w:r>
+      <w:r>
+        <w:rPr/>
+        <w:t>printf OPTION</w:t>
+      </w:r>
+    </w:p>
+    <w:p>
+      <w:pPr>
+        <w:pStyle w:val="style19"/>
+      </w:pPr>
+      <w:r>
+        <w:rPr/>
+      </w:r>
+    </w:p>
+    <w:p>
+      <w:pPr>
+        <w:pStyle w:val="style19"/>
+      </w:pPr>
+      <w:r>
+        <w:rPr/>
+        <w:t>DESCRIPTION</w:t>
+      </w:r>
+    </w:p>
+    <w:p>
+      <w:pPr>
+        <w:pStyle w:val="style19"/>
+      </w:pPr>
+      <w:r>
+        <w:rPr/>
+        <w:t xml:space="preserve">       </w:t>
+      </w:r>
+      <w:r>
+        <w:rPr/>
+        <w:t>Print ARGUMENT(s) according to FORMAT, or execute according to OPTION:</w:t>
       </w:r>
     </w:p>
     <w:p>
@@ -71,57 +149,24 @@
       <w:pPr>
         <w:pStyle w:val="style0"/>
       </w:pPr>
-      <w:r>
-        <w:rPr/>
-        <w:t>REQ_01</w:t>
-      </w:r>
-    </w:p>
-    <w:p>
-      <w:pPr>
-        <w:pStyle w:val="style0"/>
-      </w:pPr>
-      <w:r>
-        <w:rPr/>
-        <w:t>Globulus shall have 3 legs:</w:t>
-      </w:r>
-    </w:p>
-    <w:p>
-      <w:pPr>
-        <w:pStyle w:val="style0"/>
-        <w:numPr>
-          <w:ilvl w:val="0"/>
-          <w:numId w:val="3"/>
-        </w:numPr>
-      </w:pPr>
-      <w:r>
-        <w:rPr/>
-        <w:t>one for walking</w:t>
-      </w:r>
-    </w:p>
-    <w:p>
-      <w:pPr>
-        <w:pStyle w:val="style0"/>
-        <w:numPr>
-          <w:ilvl w:val="0"/>
-          <w:numId w:val="3"/>
-        </w:numPr>
-      </w:pPr>
-      <w:r>
-        <w:rPr/>
-        <w:t>one for standing</w:t>
-      </w:r>
-    </w:p>
-    <w:p>
-      <w:pPr>
-        <w:pStyle w:val="style0"/>
-        <w:numPr>
-          <w:ilvl w:val="0"/>
-          <w:numId w:val="3"/>
-        </w:numPr>
-      </w:pPr>
-      <w:r>
-        <w:rPr/>
-        <w:t>one for jumping</w:t>
+      <w:bookmarkStart w:id="0" w:name="__DdeLink__22_1805876651"/>
+      <w:r>
+        <w:rPr/>
+        <w:t>PRINTF</w:t>
+      </w:r>
+      <w:bookmarkEnd w:id="0"/>
+      <w:r>
+        <w:rPr/>
+        <w:t>_01</w:t>
+      </w:r>
+    </w:p>
+    <w:p>
+      <w:pPr>
+        <w:pStyle w:val="style0"/>
+      </w:pPr>
+      <w:r>
+        <w:rPr/>
+        <w:t>printf –help shall display a help message and exit.</w:t>
       </w:r>
     </w:p>
     <w:p>
@@ -147,50 +192,60 @@
       </w:pPr>
       <w:r>
         <w:rPr/>
-        <w:t>REQ_02</w:t>
-      </w:r>
-    </w:p>
-    <w:p>
-      <w:pPr>
-        <w:pStyle w:val="style0"/>
-      </w:pPr>
-      <w:r>
-        <w:rPr/>
-        <w:t>At night Globulus shall switch to standby mode.</w:t>
-      </w:r>
-    </w:p>
-    <w:p>
-      <w:pPr>
-        <w:pStyle w:val="style0"/>
-      </w:pPr>
-      <w:r>
-        <w:rPr/>
-      </w:r>
-    </w:p>
-    <w:p>
-      <w:pPr>
-        <w:pStyle w:val="style0"/>
-      </w:pPr>
-      <w:r>
-        <w:rPr/>
-      </w:r>
-    </w:p>
-    <w:p>
-      <w:pPr>
-        <w:pStyle w:val="style0"/>
-      </w:pPr>
-      <w:r>
-        <w:rPr/>
-        <w:t>REQ_03</w:t>
-      </w:r>
-    </w:p>
-    <w:p>
-      <w:pPr>
-        <w:pStyle w:val="style0"/>
-      </w:pPr>
-      <w:r>
-        <w:rPr/>
-        <w:t>Globulus shall not make noise.</w:t>
+        <w:t>PRINTF_02</w:t>
+      </w:r>
+    </w:p>
+    <w:p>
+      <w:pPr>
+        <w:pStyle w:val="style0"/>
+      </w:pPr>
+      <w:r>
+        <w:rPr/>
+        <w:t>The FORMAT parameter shall control the output as in C printf.</w:t>
+      </w:r>
+    </w:p>
+    <w:p>
+      <w:pPr>
+        <w:pStyle w:val="style0"/>
+      </w:pPr>
+      <w:r>
+        <w:rPr/>
+      </w:r>
+    </w:p>
+    <w:p>
+      <w:pPr>
+        <w:pStyle w:val="style0"/>
+      </w:pPr>
+      <w:r>
+        <w:rPr/>
+        <w:t>PRINTF_03</w:t>
+      </w:r>
+    </w:p>
+    <w:p>
+      <w:pPr>
+        <w:pStyle w:val="style0"/>
+      </w:pPr>
+      <w:r>
+        <w:rPr/>
+        <w:t>The exit code of printf shall be:</w:t>
+      </w:r>
+    </w:p>
+    <w:p>
+      <w:pPr>
+        <w:pStyle w:val="style0"/>
+      </w:pPr>
+      <w:r>
+        <w:rPr/>
+        <w:t>- zero if no error occurs</w:t>
+      </w:r>
+    </w:p>
+    <w:p>
+      <w:pPr>
+        <w:pStyle w:val="style0"/>
+      </w:pPr>
+      <w:r>
+        <w:rPr/>
+        <w:t>- 1 if the FORMAT has an invalid syntax</w:t>
       </w:r>
     </w:p>
     <w:p>
@@ -235,29 +290,27 @@
       <w:pPr>
         <w:pStyle w:val="style0"/>
       </w:pPr>
-      <w:bookmarkStart w:id="0" w:name="__DdeLink__13_457974558"/>
-      <w:bookmarkEnd w:id="0"/>
-      <w:r>
-        <w:rPr/>
-        <w:t>REQ_01</w:t>
-      </w:r>
-    </w:p>
-    <w:p>
-      <w:pPr>
-        <w:pStyle w:val="style0"/>
-      </w:pPr>
-      <w:r>
-        <w:rPr/>
-        <w:t>REQ_02</w:t>
-      </w:r>
-    </w:p>
-    <w:p>
-      <w:pPr>
-        <w:pStyle w:val="style0"/>
-      </w:pPr>
-      <w:r>
-        <w:rPr/>
-        <w:t>REQ_03</w:t>
+      <w:r>
+        <w:rPr/>
+        <w:t>PRINTF_01</w:t>
+      </w:r>
+    </w:p>
+    <w:p>
+      <w:pPr>
+        <w:pStyle w:val="style0"/>
+      </w:pPr>
+      <w:r>
+        <w:rPr/>
+        <w:t>PRINTF_02</w:t>
+      </w:r>
+    </w:p>
+    <w:p>
+      <w:pPr>
+        <w:pStyle w:val="style0"/>
+      </w:pPr>
+      <w:r>
+        <w:rPr/>
+        <w:t>PRINTF_03</w:t>
       </w:r>
     </w:p>
     <w:p>
@@ -532,143 +585,6 @@
   <w:abstractNum w:abstractNumId="3">
     <w:lvl w:ilvl="0">
       <w:start w:val="1"/>
-      <w:numFmt w:val="bullet"/>
-      <w:lvlText w:val=""/>
-      <w:lvlJc w:val="left"/>
-      <w:pPr>
-        <w:tabs>
-          <w:tab w:pos="720" w:val="num"/>
-        </w:tabs>
-        <w:ind w:hanging="360" w:left="720"/>
-      </w:pPr>
-      <w:rPr>
-        <w:rFonts w:ascii="Symbol" w:cs="Symbol" w:hAnsi="Symbol" w:hint="default"/>
-      </w:rPr>
-    </w:lvl>
-    <w:lvl w:ilvl="1">
-      <w:start w:val="1"/>
-      <w:numFmt w:val="bullet"/>
-      <w:lvlText w:val=""/>
-      <w:lvlJc w:val="left"/>
-      <w:pPr>
-        <w:tabs>
-          <w:tab w:pos="1080" w:val="num"/>
-        </w:tabs>
-        <w:ind w:hanging="360" w:left="1080"/>
-      </w:pPr>
-      <w:rPr>
-        <w:rFonts w:ascii="Symbol" w:cs="Symbol" w:hAnsi="Symbol" w:hint="default"/>
-      </w:rPr>
-    </w:lvl>
-    <w:lvl w:ilvl="2">
-      <w:start w:val="1"/>
-      <w:numFmt w:val="bullet"/>
-      <w:lvlText w:val=""/>
-      <w:lvlJc w:val="left"/>
-      <w:pPr>
-        <w:tabs>
-          <w:tab w:pos="1440" w:val="num"/>
-        </w:tabs>
-        <w:ind w:hanging="360" w:left="1440"/>
-      </w:pPr>
-      <w:rPr>
-        <w:rFonts w:ascii="Symbol" w:cs="Symbol" w:hAnsi="Symbol" w:hint="default"/>
-      </w:rPr>
-    </w:lvl>
-    <w:lvl w:ilvl="3">
-      <w:start w:val="1"/>
-      <w:numFmt w:val="bullet"/>
-      <w:lvlText w:val=""/>
-      <w:lvlJc w:val="left"/>
-      <w:pPr>
-        <w:tabs>
-          <w:tab w:pos="1800" w:val="num"/>
-        </w:tabs>
-        <w:ind w:hanging="360" w:left="1800"/>
-      </w:pPr>
-      <w:rPr>
-        <w:rFonts w:ascii="Symbol" w:cs="Symbol" w:hAnsi="Symbol" w:hint="default"/>
-      </w:rPr>
-    </w:lvl>
-    <w:lvl w:ilvl="4">
-      <w:start w:val="1"/>
-      <w:numFmt w:val="bullet"/>
-      <w:lvlText w:val=""/>
-      <w:lvlJc w:val="left"/>
-      <w:pPr>
-        <w:tabs>
-          <w:tab w:pos="2160" w:val="num"/>
-        </w:tabs>
-        <w:ind w:hanging="360" w:left="2160"/>
-      </w:pPr>
-      <w:rPr>
-        <w:rFonts w:ascii="Symbol" w:cs="Symbol" w:hAnsi="Symbol" w:hint="default"/>
-      </w:rPr>
-    </w:lvl>
-    <w:lvl w:ilvl="5">
-      <w:start w:val="1"/>
-      <w:numFmt w:val="bullet"/>
-      <w:lvlText w:val=""/>
-      <w:lvlJc w:val="left"/>
-      <w:pPr>
-        <w:tabs>
-          <w:tab w:pos="2520" w:val="num"/>
-        </w:tabs>
-        <w:ind w:hanging="360" w:left="2520"/>
-      </w:pPr>
-      <w:rPr>
-        <w:rFonts w:ascii="Symbol" w:cs="Symbol" w:hAnsi="Symbol" w:hint="default"/>
-      </w:rPr>
-    </w:lvl>
-    <w:lvl w:ilvl="6">
-      <w:start w:val="1"/>
-      <w:numFmt w:val="bullet"/>
-      <w:lvlText w:val=""/>
-      <w:lvlJc w:val="left"/>
-      <w:pPr>
-        <w:tabs>
-          <w:tab w:pos="2880" w:val="num"/>
-        </w:tabs>
-        <w:ind w:hanging="360" w:left="2880"/>
-      </w:pPr>
-      <w:rPr>
-        <w:rFonts w:ascii="Symbol" w:cs="Symbol" w:hAnsi="Symbol" w:hint="default"/>
-      </w:rPr>
-    </w:lvl>
-    <w:lvl w:ilvl="7">
-      <w:start w:val="1"/>
-      <w:numFmt w:val="bullet"/>
-      <w:lvlText w:val=""/>
-      <w:lvlJc w:val="left"/>
-      <w:pPr>
-        <w:tabs>
-          <w:tab w:pos="3240" w:val="num"/>
-        </w:tabs>
-        <w:ind w:hanging="360" w:left="3240"/>
-      </w:pPr>
-      <w:rPr>
-        <w:rFonts w:ascii="Symbol" w:cs="Symbol" w:hAnsi="Symbol" w:hint="default"/>
-      </w:rPr>
-    </w:lvl>
-    <w:lvl w:ilvl="8">
-      <w:start w:val="1"/>
-      <w:numFmt w:val="bullet"/>
-      <w:lvlText w:val=""/>
-      <w:lvlJc w:val="left"/>
-      <w:pPr>
-        <w:tabs>
-          <w:tab w:pos="3600" w:val="num"/>
-        </w:tabs>
-        <w:ind w:hanging="360" w:left="3600"/>
-      </w:pPr>
-      <w:rPr>
-        <w:rFonts w:ascii="Symbol" w:cs="Symbol" w:hAnsi="Symbol" w:hint="default"/>
-      </w:rPr>
-    </w:lvl>
-  </w:abstractNum>
-  <w:abstractNum w:abstractNumId="4">
-    <w:lvl w:ilvl="0">
-      <w:start w:val="1"/>
       <w:numFmt w:val="none"/>
       <w:suff w:val="nothing"/>
       <w:lvlText w:val=""/>
@@ -793,9 +709,6 @@
   </w:num>
   <w:num w:numId="3">
     <w:abstractNumId w:val="3"/>
-  </w:num>
-  <w:num w:numId="4">
-    <w:abstractNumId w:val="4"/>
   </w:num>
 </w:numbering>
 </file>
@@ -823,8 +736,8 @@
   </w:style>
   <w:style w:styleId="style1" w:type="paragraph">
     <w:name w:val="Heading 1"/>
-    <w:basedOn w:val="style17"/>
-    <w:next w:val="style18"/>
+    <w:basedOn w:val="style18"/>
+    <w:next w:val="style19"/>
     <w:pPr/>
     <w:rPr>
       <w:b/>
@@ -847,10 +760,17 @@
       <w:rFonts w:cs="Symbol"/>
     </w:rPr>
   </w:style>
-  <w:style w:styleId="style17" w:type="paragraph">
+  <w:style w:styleId="style17" w:type="character">
+    <w:name w:val="ListLabel 2"/>
+    <w:next w:val="style17"/>
+    <w:rPr>
+      <w:rFonts w:cs="Symbol"/>
+    </w:rPr>
+  </w:style>
+  <w:style w:styleId="style18" w:type="paragraph">
     <w:name w:val="Heading"/>
     <w:basedOn w:val="style0"/>
-    <w:next w:val="style18"/>
+    <w:next w:val="style19"/>
     <w:pPr>
       <w:keepNext/>
       <w:spacing w:after="120" w:before="240"/>
@@ -861,19 +781,19 @@
       <w:szCs w:val="28"/>
     </w:rPr>
   </w:style>
-  <w:style w:styleId="style18" w:type="paragraph">
+  <w:style w:styleId="style19" w:type="paragraph">
     <w:name w:val="Text body"/>
     <w:basedOn w:val="style0"/>
-    <w:next w:val="style18"/>
+    <w:next w:val="style19"/>
     <w:pPr>
       <w:spacing w:after="120" w:before="0"/>
     </w:pPr>
     <w:rPr/>
   </w:style>
-  <w:style w:styleId="style19" w:type="paragraph">
+  <w:style w:styleId="style20" w:type="paragraph">
     <w:name w:val="List"/>
-    <w:basedOn w:val="style18"/>
-    <w:next w:val="style19"/>
+    <w:basedOn w:val="style19"/>
+    <w:next w:val="style20"/>
     <w:pPr>
       <w:widowControl w:val="false"/>
       <w:tabs>
@@ -889,10 +809,10 @@
       <w:lang w:bidi="hi-IN" w:eastAsia="zh-CN" w:val="en-US"/>
     </w:rPr>
   </w:style>
-  <w:style w:styleId="style20" w:type="paragraph">
+  <w:style w:styleId="style21" w:type="paragraph">
     <w:name w:val="Caption"/>
     <w:basedOn w:val="style0"/>
-    <w:next w:val="style20"/>
+    <w:next w:val="style21"/>
     <w:pPr>
       <w:suppressLineNumbers/>
       <w:spacing w:after="120" w:before="120"/>
@@ -905,10 +825,10 @@
       <w:szCs w:val="24"/>
     </w:rPr>
   </w:style>
-  <w:style w:styleId="style21" w:type="paragraph">
+  <w:style w:styleId="style22" w:type="paragraph">
     <w:name w:val="Index"/>
     <w:basedOn w:val="style0"/>
-    <w:next w:val="style21"/>
+    <w:next w:val="style22"/>
     <w:pPr>
       <w:suppressLineNumbers/>
     </w:pPr>
@@ -916,10 +836,10 @@
       <w:rFonts w:cs="Lohit Hindi"/>
     </w:rPr>
   </w:style>
-  <w:style w:styleId="style22" w:type="paragraph">
+  <w:style w:styleId="style23" w:type="paragraph">
     <w:name w:val="Text Body"/>
     <w:basedOn w:val="style0"/>
-    <w:next w:val="style22"/>
+    <w:next w:val="style23"/>
     <w:pPr>
       <w:spacing w:after="120" w:before="0"/>
     </w:pPr>

</xml_diff>

<commit_message>
review & errors organized by document
</commit_message>
<xml_diff>
--- a/test/SPEC.docx
+++ b/test/SPEC.docx
@@ -31,7 +31,7 @@
     </w:p>
     <w:p>
       <w:pPr>
-        <w:pStyle w:val="style19"/>
+        <w:pStyle w:val="style20"/>
       </w:pPr>
       <w:r>
         <w:rPr/>
@@ -40,7 +40,7 @@
     </w:p>
     <w:p>
       <w:pPr>
-        <w:pStyle w:val="style19"/>
+        <w:pStyle w:val="style20"/>
       </w:pPr>
       <w:r>
         <w:rPr/>
@@ -53,15 +53,15 @@
     </w:p>
     <w:p>
       <w:pPr>
-        <w:pStyle w:val="style19"/>
-      </w:pPr>
-      <w:r>
-        <w:rPr/>
-      </w:r>
-    </w:p>
-    <w:p>
-      <w:pPr>
-        <w:pStyle w:val="style19"/>
+        <w:pStyle w:val="style20"/>
+      </w:pPr>
+      <w:r>
+        <w:rPr/>
+      </w:r>
+    </w:p>
+    <w:p>
+      <w:pPr>
+        <w:pStyle w:val="style20"/>
       </w:pPr>
       <w:r>
         <w:rPr/>
@@ -70,7 +70,7 @@
     </w:p>
     <w:p>
       <w:pPr>
-        <w:pStyle w:val="style19"/>
+        <w:pStyle w:val="style20"/>
       </w:pPr>
       <w:r>
         <w:rPr/>
@@ -83,7 +83,7 @@
     </w:p>
     <w:p>
       <w:pPr>
-        <w:pStyle w:val="style19"/>
+        <w:pStyle w:val="style20"/>
       </w:pPr>
       <w:r>
         <w:rPr/>
@@ -96,15 +96,15 @@
     </w:p>
     <w:p>
       <w:pPr>
-        <w:pStyle w:val="style19"/>
-      </w:pPr>
-      <w:r>
-        <w:rPr/>
-      </w:r>
-    </w:p>
-    <w:p>
-      <w:pPr>
-        <w:pStyle w:val="style19"/>
+        <w:pStyle w:val="style20"/>
+      </w:pPr>
+      <w:r>
+        <w:rPr/>
+      </w:r>
+    </w:p>
+    <w:p>
+      <w:pPr>
+        <w:pStyle w:val="style20"/>
       </w:pPr>
       <w:r>
         <w:rPr/>
@@ -113,7 +113,7 @@
     </w:p>
     <w:p>
       <w:pPr>
-        <w:pStyle w:val="style19"/>
+        <w:pStyle w:val="style20"/>
       </w:pPr>
       <w:r>
         <w:rPr/>
@@ -331,10 +331,77 @@
     </w:p>
     <w:p>
       <w:pPr>
-        <w:pStyle w:val="style0"/>
-      </w:pPr>
-      <w:r>
-        <w:rPr/>
+        <w:pStyle w:val="style2"/>
+        <w:numPr>
+          <w:ilvl w:val="1"/>
+          <w:numId w:val="1"/>
+        </w:numPr>
+      </w:pPr>
+      <w:r>
+        <w:rPr/>
+        <w:t>List:</w:t>
+      </w:r>
+    </w:p>
+    <w:p>
+      <w:pPr>
+        <w:pStyle w:val="style0"/>
+        <w:numPr>
+          <w:ilvl w:val="0"/>
+          <w:numId w:val="4"/>
+        </w:numPr>
+      </w:pPr>
+      <w:r>
+        <w:rPr/>
+        <w:t>aa</w:t>
+      </w:r>
+    </w:p>
+    <w:p>
+      <w:pPr>
+        <w:pStyle w:val="style0"/>
+        <w:numPr>
+          <w:ilvl w:val="0"/>
+          <w:numId w:val="4"/>
+        </w:numPr>
+      </w:pPr>
+      <w:r>
+        <w:rPr/>
+        <w:t>bb</w:t>
+      </w:r>
+    </w:p>
+    <w:p>
+      <w:pPr>
+        <w:pStyle w:val="style0"/>
+        <w:numPr>
+          <w:ilvl w:val="0"/>
+          <w:numId w:val="4"/>
+        </w:numPr>
+      </w:pPr>
+      <w:r>
+        <w:rPr/>
+        <w:t>cc</w:t>
+      </w:r>
+    </w:p>
+    <w:p>
+      <w:pPr>
+        <w:pStyle w:val="style2"/>
+        <w:numPr>
+          <w:ilvl w:val="1"/>
+          <w:numId w:val="1"/>
+        </w:numPr>
+      </w:pPr>
+      <w:r>
+        <w:rPr/>
+        <w:t>Other</w:t>
+      </w:r>
+    </w:p>
+    <w:p>
+      <w:pPr>
+        <w:pStyle w:val="style20"/>
+        <w:spacing w:after="120" w:before="0"/>
+      </w:pPr>
+      <w:r>
+        <w:rPr/>
+        <w:t>xxx</w:t>
       </w:r>
     </w:p>
     <w:sectPr>
@@ -709,6 +776,125 @@
       </w:pPr>
     </w:lvl>
   </w:abstractNum>
+  <w:abstractNum w:abstractNumId="4">
+    <w:lvl w:ilvl="0">
+      <w:start w:val="1"/>
+      <w:numFmt w:val="decimal"/>
+      <w:lvlText w:val="%1."/>
+      <w:lvlJc w:val="left"/>
+      <w:pPr>
+        <w:tabs>
+          <w:tab w:pos="720" w:val="num"/>
+        </w:tabs>
+        <w:ind w:hanging="360" w:left="720"/>
+      </w:pPr>
+      <w:rPr/>
+    </w:lvl>
+    <w:lvl w:ilvl="1">
+      <w:start w:val="1"/>
+      <w:numFmt w:val="decimal"/>
+      <w:lvlText w:val="%2."/>
+      <w:lvlJc w:val="left"/>
+      <w:pPr>
+        <w:tabs>
+          <w:tab w:pos="1080" w:val="num"/>
+        </w:tabs>
+        <w:ind w:hanging="360" w:left="1080"/>
+      </w:pPr>
+      <w:rPr/>
+    </w:lvl>
+    <w:lvl w:ilvl="2">
+      <w:start w:val="1"/>
+      <w:numFmt w:val="decimal"/>
+      <w:lvlText w:val="%3."/>
+      <w:lvlJc w:val="left"/>
+      <w:pPr>
+        <w:tabs>
+          <w:tab w:pos="1440" w:val="num"/>
+        </w:tabs>
+        <w:ind w:hanging="360" w:left="1440"/>
+      </w:pPr>
+      <w:rPr/>
+    </w:lvl>
+    <w:lvl w:ilvl="3">
+      <w:start w:val="1"/>
+      <w:numFmt w:val="decimal"/>
+      <w:lvlText w:val="%4."/>
+      <w:lvlJc w:val="left"/>
+      <w:pPr>
+        <w:tabs>
+          <w:tab w:pos="1800" w:val="num"/>
+        </w:tabs>
+        <w:ind w:hanging="360" w:left="1800"/>
+      </w:pPr>
+      <w:rPr/>
+    </w:lvl>
+    <w:lvl w:ilvl="4">
+      <w:start w:val="1"/>
+      <w:numFmt w:val="decimal"/>
+      <w:lvlText w:val="%5."/>
+      <w:lvlJc w:val="left"/>
+      <w:pPr>
+        <w:tabs>
+          <w:tab w:pos="2160" w:val="num"/>
+        </w:tabs>
+        <w:ind w:hanging="360" w:left="2160"/>
+      </w:pPr>
+      <w:rPr/>
+    </w:lvl>
+    <w:lvl w:ilvl="5">
+      <w:start w:val="1"/>
+      <w:numFmt w:val="decimal"/>
+      <w:lvlText w:val="%6."/>
+      <w:lvlJc w:val="left"/>
+      <w:pPr>
+        <w:tabs>
+          <w:tab w:pos="2520" w:val="num"/>
+        </w:tabs>
+        <w:ind w:hanging="360" w:left="2520"/>
+      </w:pPr>
+      <w:rPr/>
+    </w:lvl>
+    <w:lvl w:ilvl="6">
+      <w:start w:val="1"/>
+      <w:numFmt w:val="decimal"/>
+      <w:lvlText w:val="%7."/>
+      <w:lvlJc w:val="left"/>
+      <w:pPr>
+        <w:tabs>
+          <w:tab w:pos="2880" w:val="num"/>
+        </w:tabs>
+        <w:ind w:hanging="360" w:left="2880"/>
+      </w:pPr>
+      <w:rPr/>
+    </w:lvl>
+    <w:lvl w:ilvl="7">
+      <w:start w:val="1"/>
+      <w:numFmt w:val="decimal"/>
+      <w:lvlText w:val="%8."/>
+      <w:lvlJc w:val="left"/>
+      <w:pPr>
+        <w:tabs>
+          <w:tab w:pos="3240" w:val="num"/>
+        </w:tabs>
+        <w:ind w:hanging="360" w:left="3240"/>
+      </w:pPr>
+      <w:rPr/>
+    </w:lvl>
+    <w:lvl w:ilvl="8">
+      <w:start w:val="1"/>
+      <w:numFmt w:val="decimal"/>
+      <w:lvlText w:val="%9."/>
+      <w:lvlJc w:val="left"/>
+      <w:pPr>
+        <w:tabs>
+          <w:tab w:pos="3600" w:val="num"/>
+        </w:tabs>
+        <w:ind w:hanging="360" w:left="3600"/>
+      </w:pPr>
+      <w:rPr/>
+    </w:lvl>
+  </w:abstractNum>
   <w:num w:numId="1">
     <w:abstractNumId w:val="1"/>
   </w:num>
@@ -717,6 +903,9 @@
   </w:num>
   <w:num w:numId="3">
     <w:abstractNumId w:val="3"/>
+  </w:num>
+  <w:num w:numId="4">
+    <w:abstractNumId w:val="4"/>
   </w:num>
 </w:numbering>
 </file>
@@ -732,7 +921,7 @@
         <w:tab w:leader="none" w:pos="709" w:val="left"/>
       </w:tabs>
       <w:suppressAutoHyphens w:val="true"/>
-      <w:overflowPunct w:val="true"/>
+      <w:overflowPunct w:val="false"/>
     </w:pPr>
     <w:rPr>
       <w:rFonts w:ascii="Times New Roman" w:cs="Lohit Hindi" w:eastAsia="Droid Sans" w:hAnsi="Times New Roman"/>
@@ -744,15 +933,9 @@
   </w:style>
   <w:style w:styleId="style1" w:type="paragraph">
     <w:name w:val="Heading 1"/>
-    <w:basedOn w:val="style18"/>
-    <w:next w:val="style19"/>
-    <w:pPr>
-      <w:numPr>
-        <w:ilvl w:val="0"/>
-        <w:numId w:val="1"/>
-      </w:numPr>
-      <w:outlineLvl w:val="0"/>
-    </w:pPr>
+    <w:basedOn w:val="style19"/>
+    <w:next w:val="style20"/>
+    <w:pPr/>
     <w:rPr>
       <w:b/>
       <w:bCs/>
@@ -760,6 +943,44 @@
       <w:szCs w:val="32"/>
     </w:rPr>
   </w:style>
+  <w:style w:styleId="style2" w:type="paragraph">
+    <w:name w:val="Heading 2"/>
+    <w:basedOn w:val="style19"/>
+    <w:next w:val="style20"/>
+    <w:pPr>
+      <w:numPr>
+        <w:ilvl w:val="1"/>
+        <w:numId w:val="1"/>
+      </w:numPr>
+      <w:outlineLvl w:val="1"/>
+    </w:pPr>
+    <w:rPr>
+      <w:b/>
+      <w:bCs/>
+      <w:i/>
+      <w:iCs/>
+      <w:sz w:val="28"/>
+      <w:szCs w:val="28"/>
+    </w:rPr>
+  </w:style>
+  <w:style w:styleId="style3" w:type="paragraph">
+    <w:name w:val="Heading 3"/>
+    <w:basedOn w:val="style19"/>
+    <w:next w:val="style20"/>
+    <w:pPr>
+      <w:numPr>
+        <w:ilvl w:val="2"/>
+        <w:numId w:val="1"/>
+      </w:numPr>
+      <w:outlineLvl w:val="2"/>
+    </w:pPr>
+    <w:rPr>
+      <w:b/>
+      <w:bCs/>
+      <w:sz w:val="28"/>
+      <w:szCs w:val="28"/>
+    </w:rPr>
+  </w:style>
   <w:style w:styleId="style15" w:type="character">
     <w:name w:val="Bullets"/>
     <w:next w:val="style15"/>
@@ -781,10 +1002,15 @@
       <w:rFonts w:cs="Symbol"/>
     </w:rPr>
   </w:style>
-  <w:style w:styleId="style18" w:type="paragraph">
+  <w:style w:styleId="style18" w:type="character">
+    <w:name w:val="Numbering Symbols"/>
+    <w:next w:val="style18"/>
+    <w:rPr/>
+  </w:style>
+  <w:style w:styleId="style19" w:type="paragraph">
     <w:name w:val="Heading"/>
     <w:basedOn w:val="style0"/>
-    <w:next w:val="style19"/>
+    <w:next w:val="style20"/>
     <w:pPr>
       <w:keepNext/>
       <w:spacing w:after="120" w:before="240"/>
@@ -795,19 +1021,19 @@
       <w:szCs w:val="28"/>
     </w:rPr>
   </w:style>
-  <w:style w:styleId="style19" w:type="paragraph">
+  <w:style w:styleId="style20" w:type="paragraph">
     <w:name w:val="Text body"/>
     <w:basedOn w:val="style0"/>
-    <w:next w:val="style19"/>
+    <w:next w:val="style20"/>
     <w:pPr>
       <w:spacing w:after="120" w:before="0"/>
     </w:pPr>
     <w:rPr/>
   </w:style>
-  <w:style w:styleId="style20" w:type="paragraph">
+  <w:style w:styleId="style21" w:type="paragraph">
     <w:name w:val="List"/>
-    <w:basedOn w:val="style19"/>
-    <w:next w:val="style20"/>
+    <w:basedOn w:val="style20"/>
+    <w:next w:val="style21"/>
     <w:pPr>
       <w:widowControl w:val="false"/>
       <w:tabs>
@@ -823,10 +1049,10 @@
       <w:lang w:bidi="hi-IN" w:eastAsia="zh-CN" w:val="en-US"/>
     </w:rPr>
   </w:style>
-  <w:style w:styleId="style21" w:type="paragraph">
+  <w:style w:styleId="style22" w:type="paragraph">
     <w:name w:val="Caption"/>
     <w:basedOn w:val="style0"/>
-    <w:next w:val="style21"/>
+    <w:next w:val="style22"/>
     <w:pPr>
       <w:suppressLineNumbers/>
       <w:spacing w:after="120" w:before="120"/>
@@ -839,10 +1065,10 @@
       <w:szCs w:val="24"/>
     </w:rPr>
   </w:style>
-  <w:style w:styleId="style22" w:type="paragraph">
+  <w:style w:styleId="style23" w:type="paragraph">
     <w:name w:val="Index"/>
     <w:basedOn w:val="style0"/>
-    <w:next w:val="style22"/>
+    <w:next w:val="style23"/>
     <w:pPr>
       <w:suppressLineNumbers/>
     </w:pPr>
@@ -850,10 +1076,10 @@
       <w:rFonts w:cs="Lohit Hindi"/>
     </w:rPr>
   </w:style>
-  <w:style w:styleId="style23" w:type="paragraph">
+  <w:style w:styleId="style24" w:type="paragraph">
     <w:name w:val="Text Body"/>
     <w:basedOn w:val="style0"/>
-    <w:next w:val="style23"/>
+    <w:next w:val="style24"/>
     <w:pPr>
       <w:spacing w:after="120" w:before="0"/>
     </w:pPr>

</xml_diff>